<commit_message>
Update report and submission
</commit_message>
<xml_diff>
--- a/src/Report.docx
+++ b/src/Report.docx
@@ -458,6 +458,7 @@
                             <w:dataBinding w:prefixMappings="xmlns:ns0='http://purl.org/dc/elements/1.1/' xmlns:ns1='http://schemas.openxmlformats.org/package/2006/metadata/core-properties' " w:xpath="/ns1:coreProperties[1]/ns0:creator[1]" w:storeItemID="{6C3C8BC8-F283-45AE-878A-BAB7291924A1}"/>
                             <w:text/>
                           </w:sdtPr>
+                          <w:sdtEndPr/>
                           <w:sdtContent>
                             <w:p>
                               <w:pPr>
@@ -503,6 +504,7 @@
                               <w:dataBinding w:prefixMappings="xmlns:ns0='http://schemas.microsoft.com/office/2006/coverPageProps' " w:xpath="/ns0:CoverPageProperties[1]/ns0:CompanyEmail[1]" w:storeItemID="{55AF091B-3C7A-41E3-B477-F2FDAA23CFDA}"/>
                               <w:text/>
                             </w:sdtPr>
+                            <w:sdtEndPr/>
                             <w:sdtContent>
                               <w:r>
                                 <w:rPr>
@@ -669,7 +671,15 @@
                                         <w:sz w:val="36"/>
                                         <w:szCs w:val="36"/>
                                       </w:rPr>
-                                      <w:t>2</w:t>
+                                      <w:t>3</w:t>
+                                    </w:r>
+                                    <w:r>
+                                      <w:rPr>
+                                        <w:color w:val="404040" w:themeColor="text1" w:themeTint="BF"/>
+                                        <w:sz w:val="36"/>
+                                        <w:szCs w:val="36"/>
+                                      </w:rPr>
+                                      <w:t>: Backward Chaining -</w:t>
                                     </w:r>
                                     <w:r>
                                       <w:rPr>
@@ -801,7 +811,15 @@
                                   <w:sz w:val="36"/>
                                   <w:szCs w:val="36"/>
                                 </w:rPr>
-                                <w:t>2</w:t>
+                                <w:t>3</w:t>
+                              </w:r>
+                              <w:r>
+                                <w:rPr>
+                                  <w:color w:val="404040" w:themeColor="text1" w:themeTint="BF"/>
+                                  <w:sz w:val="36"/>
+                                  <w:szCs w:val="36"/>
+                                </w:rPr>
+                                <w:t>: Backward Chaining -</w:t>
                               </w:r>
                               <w:r>
                                 <w:rPr>
@@ -839,20 +857,432 @@
     </w:p>
     <w:p>
       <w:r>
-        <w:t xml:space="preserve">This Java program solves instances of map </w:t>
-      </w:r>
-      <w:proofErr w:type="spellStart"/>
-      <w:r>
-        <w:t>colouring</w:t>
-      </w:r>
-      <w:proofErr w:type="spellEnd"/>
-      <w:r>
-        <w:t xml:space="preserve"> problems. </w:t>
-      </w:r>
-    </w:p>
-    <w:p>
-      <w:r>
-        <w:t>The program is made of the following components:</w:t>
+        <w:t xml:space="preserve">This program solves </w:t>
+      </w:r>
+      <w:r>
+        <w:t xml:space="preserve">a list of rules within a knowledge base in order to prove a query, </w:t>
+      </w:r>
+      <w:r>
+        <w:rPr>
+          <w:i/>
+        </w:rPr>
+        <w:t>q</w:t>
+      </w:r>
+      <w:r>
+        <w:t>.</w:t>
+      </w:r>
+      <w:r>
+        <w:t xml:space="preserve"> </w:t>
+      </w:r>
+      <w:r>
+        <w:t xml:space="preserve">The algorithm used is </w:t>
+      </w:r>
+      <w:r>
+        <w:t>the inference method:</w:t>
+      </w:r>
+      <w:r>
+        <w:t xml:space="preserve"> backward chaining.</w:t>
+      </w:r>
+      <w:r>
+        <w:t xml:space="preserve"> The entire program is contained within BackwardChaining.java, with 2 methods: </w:t>
+      </w:r>
+      <w:r>
+        <w:rPr>
+          <w:i/>
+        </w:rPr>
+        <w:t xml:space="preserve">init() </w:t>
+      </w:r>
+      <w:r>
+        <w:t>which reads the input file given by the user</w:t>
+      </w:r>
+      <w:r>
+        <w:t xml:space="preserve"> in command prompt</w:t>
+      </w:r>
+      <w:r>
+        <w:t xml:space="preserve"> and sets up the initial values to be used by </w:t>
+      </w:r>
+      <w:r>
+        <w:rPr>
+          <w:i/>
+        </w:rPr>
+        <w:t>backwardChaining</w:t>
+      </w:r>
+      <w:r>
+        <w:rPr>
+          <w:i/>
+        </w:rPr>
+        <w:t>()</w:t>
+      </w:r>
+      <w:r>
+        <w:t xml:space="preserve">, which tries to prove the query </w:t>
+      </w:r>
+      <w:r>
+        <w:rPr>
+          <w:i/>
+        </w:rPr>
+        <w:t xml:space="preserve">q </w:t>
+      </w:r>
+      <w:r>
+        <w:t xml:space="preserve">(the first line in the input file). It does this by trying to prove all the premises of some rule concluding </w:t>
+      </w:r>
+      <w:r>
+        <w:rPr>
+          <w:i/>
+        </w:rPr>
+        <w:t>q</w:t>
+      </w:r>
+      <w:r>
+        <w:rPr>
+          <w:i/>
+        </w:rPr>
+        <w:t>,</w:t>
+      </w:r>
+      <w:r>
+        <w:rPr>
+          <w:i/>
+        </w:rPr>
+        <w:t xml:space="preserve"> </w:t>
+      </w:r>
+      <w:r>
+        <w:t xml:space="preserve">recursively by backward chaining. </w:t>
+      </w:r>
+      <w:r>
+        <w:t xml:space="preserve">It </w:t>
+      </w:r>
+      <w:r>
+        <w:t>essentially follows the pseudoc</w:t>
+      </w:r>
+      <w:r>
+        <w:t>ode provided in the assignment:</w:t>
+      </w:r>
+    </w:p>
+    <w:p>
+      <w:pPr>
+        <w:spacing w:after="0"/>
+        <w:rPr>
+          <w:rFonts w:ascii="Courier New" w:hAnsi="Courier New" w:cs="Courier New"/>
+          <w:sz w:val="18"/>
+          <w:szCs w:val="18"/>
+        </w:rPr>
+      </w:pPr>
+      <w:r>
+        <w:rPr>
+          <w:rFonts w:ascii="Courier New" w:hAnsi="Courier New" w:cs="Courier New"/>
+          <w:sz w:val="18"/>
+          <w:szCs w:val="18"/>
+        </w:rPr>
+        <w:t>solve(goals):</w:t>
+      </w:r>
+    </w:p>
+    <w:p>
+      <w:pPr>
+        <w:spacing w:after="0"/>
+        <w:ind w:firstLine="720"/>
+        <w:rPr>
+          <w:rFonts w:ascii="Courier New" w:hAnsi="Courier New" w:cs="Courier New"/>
+          <w:sz w:val="18"/>
+          <w:szCs w:val="18"/>
+        </w:rPr>
+      </w:pPr>
+      <w:r>
+        <w:rPr>
+          <w:rFonts w:ascii="Courier New" w:hAnsi="Courier New" w:cs="Courier New"/>
+          <w:sz w:val="18"/>
+          <w:szCs w:val="18"/>
+        </w:rPr>
+        <w:t>if goals = () then return true</w:t>
+      </w:r>
+    </w:p>
+    <w:p>
+      <w:pPr>
+        <w:spacing w:after="0"/>
+        <w:ind w:firstLine="720"/>
+        <w:rPr>
+          <w:rFonts w:ascii="Courier New" w:hAnsi="Courier New" w:cs="Courier New"/>
+          <w:sz w:val="18"/>
+          <w:szCs w:val="18"/>
+        </w:rPr>
+      </w:pPr>
+      <w:r>
+        <w:rPr>
+          <w:rFonts w:ascii="Courier New" w:hAnsi="Courier New" w:cs="Courier New"/>
+          <w:sz w:val="18"/>
+          <w:szCs w:val="18"/>
+        </w:rPr>
+        <w:t>let a = f</w:t>
+      </w:r>
+      <w:r>
+        <w:rPr>
+          <w:rFonts w:ascii="Courier New" w:hAnsi="Courier New" w:cs="Courier New"/>
+          <w:sz w:val="18"/>
+          <w:szCs w:val="18"/>
+        </w:rPr>
+        <w:t>irst(goals); goals = rest(goals)</w:t>
+      </w:r>
+    </w:p>
+    <w:p>
+      <w:pPr>
+        <w:spacing w:after="0"/>
+        <w:ind w:firstLine="720"/>
+        <w:rPr>
+          <w:rFonts w:ascii="Courier New" w:hAnsi="Courier New" w:cs="Courier New"/>
+          <w:sz w:val="18"/>
+          <w:szCs w:val="18"/>
+        </w:rPr>
+      </w:pPr>
+      <w:r>
+        <w:rPr>
+          <w:rFonts w:ascii="Courier New" w:hAnsi="Courier New" w:cs="Courier New"/>
+          <w:sz w:val="18"/>
+          <w:szCs w:val="18"/>
+        </w:rPr>
+        <w:t xml:space="preserve">for each r </w:t>
+      </w:r>
+      <w:r>
+        <w:rPr>
+          <w:rFonts w:ascii="Cambria Math" w:hAnsi="Cambria Math" w:cs="Cambria Math"/>
+          <w:sz w:val="18"/>
+          <w:szCs w:val="18"/>
+        </w:rPr>
+        <w:t>∈</w:t>
+      </w:r>
+      <w:r>
+        <w:rPr>
+          <w:rFonts w:ascii="Courier New" w:hAnsi="Courier New" w:cs="Courier New"/>
+          <w:sz w:val="18"/>
+          <w:szCs w:val="18"/>
+        </w:rPr>
+        <w:t xml:space="preserve"> rules where head(r) = a</w:t>
+      </w:r>
+    </w:p>
+    <w:p>
+      <w:pPr>
+        <w:spacing w:after="0"/>
+        <w:ind w:left="720" w:firstLine="720"/>
+        <w:rPr>
+          <w:rFonts w:ascii="Courier New" w:hAnsi="Courier New" w:cs="Courier New"/>
+          <w:sz w:val="18"/>
+          <w:szCs w:val="18"/>
+        </w:rPr>
+      </w:pPr>
+      <w:r>
+        <w:rPr>
+          <w:rFonts w:ascii="Courier New" w:hAnsi="Courier New" w:cs="Courier New"/>
+          <w:sz w:val="18"/>
+          <w:szCs w:val="18"/>
+        </w:rPr>
+        <w:t>if solve(append(body(r), goals)) = true</w:t>
+      </w:r>
+    </w:p>
+    <w:p>
+      <w:pPr>
+        <w:spacing w:after="0"/>
+        <w:ind w:left="1440" w:firstLine="720"/>
+        <w:rPr>
+          <w:rFonts w:ascii="Courier New" w:hAnsi="Courier New" w:cs="Courier New"/>
+          <w:sz w:val="18"/>
+          <w:szCs w:val="18"/>
+        </w:rPr>
+      </w:pPr>
+      <w:r>
+        <w:rPr>
+          <w:rFonts w:ascii="Courier New" w:hAnsi="Courier New" w:cs="Courier New"/>
+          <w:sz w:val="18"/>
+          <w:szCs w:val="18"/>
+        </w:rPr>
+        <w:t>return(true)</w:t>
+      </w:r>
+    </w:p>
+    <w:p>
+      <w:pPr>
+        <w:spacing w:after="0"/>
+        <w:ind w:firstLine="720"/>
+        <w:rPr>
+          <w:rFonts w:ascii="Courier New" w:hAnsi="Courier New" w:cs="Courier New"/>
+          <w:sz w:val="16"/>
+          <w:szCs w:val="16"/>
+        </w:rPr>
+      </w:pPr>
+      <w:r>
+        <w:rPr>
+          <w:rFonts w:ascii="Courier New" w:hAnsi="Courier New" w:cs="Courier New"/>
+          <w:sz w:val="18"/>
+          <w:szCs w:val="18"/>
+        </w:rPr>
+        <w:t>return(fail)</w:t>
+      </w:r>
+      <w:r>
+        <w:rPr>
+          <w:rFonts w:ascii="Courier New" w:hAnsi="Courier New" w:cs="Courier New"/>
+          <w:sz w:val="16"/>
+          <w:szCs w:val="16"/>
+        </w:rPr>
+        <w:cr/>
+      </w:r>
+    </w:p>
+    <w:p>
+      <w:r>
+        <w:t xml:space="preserve">The program starts with </w:t>
+      </w:r>
+      <w:r>
+        <w:rPr>
+          <w:i/>
+        </w:rPr>
+        <w:t>q</w:t>
+      </w:r>
+      <w:r>
+        <w:t xml:space="preserve"> and iterates through the knowledge base to find a clause that has a body/conclusion that matches </w:t>
+      </w:r>
+      <w:r>
+        <w:rPr>
+          <w:i/>
+        </w:rPr>
+        <w:t>q</w:t>
+      </w:r>
+      <w:r>
+        <w:t>’s head. If a clause is found, its predicates are added to a list of subgoals to be evaluated. Then backward chaining is performed on each of these subgoals until the list of goals is empty, at which point it exits from recursion and can evaluate if the main query can be proven true or not.</w:t>
+      </w:r>
+    </w:p>
+    <w:p>
+      <w:r>
+        <w:t xml:space="preserve">For example, </w:t>
+      </w:r>
+      <w:r>
+        <w:t>trying to solve the sample data provided in the assignment:</w:t>
+      </w:r>
+    </w:p>
+    <w:p>
+      <w:pPr>
+        <w:spacing w:after="0"/>
+        <w:rPr>
+          <w:rFonts w:ascii="Courier New" w:hAnsi="Courier New" w:cs="Courier New"/>
+          <w:sz w:val="18"/>
+          <w:szCs w:val="18"/>
+        </w:rPr>
+      </w:pPr>
+      <w:r>
+        <w:rPr>
+          <w:rFonts w:ascii="Courier New" w:hAnsi="Courier New" w:cs="Courier New"/>
+          <w:sz w:val="18"/>
+          <w:szCs w:val="18"/>
+        </w:rPr>
+        <w:t>r</w:t>
+      </w:r>
+      <w:r>
+        <w:rPr>
+          <w:rFonts w:ascii="Courier New" w:hAnsi="Courier New" w:cs="Courier New"/>
+          <w:sz w:val="18"/>
+          <w:szCs w:val="18"/>
+        </w:rPr>
+        <w:br/>
+        <w:t>p</w:t>
+      </w:r>
+      <w:r>
+        <w:rPr>
+          <w:rFonts w:ascii="Courier New" w:hAnsi="Courier New" w:cs="Courier New"/>
+          <w:sz w:val="18"/>
+          <w:szCs w:val="18"/>
+        </w:rPr>
+        <w:br/>
+        <w:t>q p</w:t>
+      </w:r>
+      <w:r>
+        <w:rPr>
+          <w:rFonts w:ascii="Courier New" w:hAnsi="Courier New" w:cs="Courier New"/>
+          <w:sz w:val="18"/>
+          <w:szCs w:val="18"/>
+        </w:rPr>
+        <w:br/>
+        <w:t>r p q</w:t>
+      </w:r>
+      <w:r>
+        <w:rPr>
+          <w:rFonts w:ascii="Courier New" w:hAnsi="Courier New" w:cs="Courier New"/>
+          <w:sz w:val="18"/>
+          <w:szCs w:val="18"/>
+        </w:rPr>
+        <w:br/>
+        <w:t>r s</w:t>
+      </w:r>
+    </w:p>
+    <w:p>
+      <w:pPr>
+        <w:spacing w:after="0"/>
+        <w:rPr>
+          <w:rFonts w:ascii="Courier New" w:hAnsi="Courier New" w:cs="Courier New"/>
+          <w:sz w:val="18"/>
+          <w:szCs w:val="18"/>
+        </w:rPr>
+      </w:pPr>
+    </w:p>
+    <w:p>
+      <w:r>
+        <w:t xml:space="preserve">In this case, since </w:t>
+      </w:r>
+      <w:r>
+        <w:rPr>
+          <w:b/>
+        </w:rPr>
+        <w:t>r</w:t>
+      </w:r>
+      <w:r>
+        <w:t xml:space="preserve"> is the goal, it looks for a clause like </w:t>
+      </w:r>
+      <w:r>
+        <w:rPr>
+          <w:b/>
+        </w:rPr>
+        <w:t>r</w:t>
+      </w:r>
+      <w:r>
+        <w:rPr>
+          <w:rFonts w:ascii="Cambria Math" w:hAnsi="Cambria Math" w:cs="Cambria Math"/>
+          <w:b/>
+        </w:rPr>
+        <w:t>⇒</w:t>
+      </w:r>
+      <w:r>
+        <w:rPr>
+          <w:b/>
+        </w:rPr>
+        <w:t>p^q</w:t>
+      </w:r>
+      <w:r>
+        <w:t xml:space="preserve">. If the head of that clause (in this case, p^q) is not known to be true, it is added to a list of goals. Since </w:t>
+      </w:r>
+      <w:r>
+        <w:rPr>
+          <w:b/>
+        </w:rPr>
+        <w:t>p^q</w:t>
+      </w:r>
+      <w:r>
+        <w:t xml:space="preserve"> is a conjunction of two statements, they are broken down into two subgoals which are both added to the list of goals.  So p and q are the new goals.</w:t>
+      </w:r>
+      <w:r>
+        <w:t xml:space="preserve"> To prove these subgoals, the program may find that p and was given as a fact (simply, </w:t>
+      </w:r>
+      <w:r>
+        <w:rPr>
+          <w:b/>
+        </w:rPr>
+        <w:t>p</w:t>
+      </w:r>
+      <w:r>
+        <w:t>).</w:t>
+      </w:r>
+    </w:p>
+    <w:p>
+      <w:r>
+        <w:t xml:space="preserve">So, by this method, it finds p is true. p implies q is true. p and q implies r, therefore r is true. </w:t>
+      </w:r>
+    </w:p>
+    <w:p>
+      <w:r>
+        <w:t xml:space="preserve">The program </w:t>
+      </w:r>
+      <w:r>
+        <w:t xml:space="preserve">makes an effort to avoid useless work and repetition, for example: </w:t>
       </w:r>
     </w:p>
     <w:p>
@@ -860,11 +1290,11 @@
         <w:pStyle w:val="ListParagraph"/>
         <w:numPr>
           <w:ilvl w:val="0"/>
-          <w:numId w:val="1"/>
+          <w:numId w:val="2"/>
         </w:numPr>
       </w:pPr>
       <w:r>
-        <w:t>Assignment.java – Holds a list of variables and their assignments, and checks if those assignments satisfies some constraints</w:t>
+        <w:t>It avoid loops by checking if a new subgoal is already in the list of goals</w:t>
       </w:r>
     </w:p>
     <w:p>
@@ -872,11 +1302,11 @@
         <w:pStyle w:val="ListParagraph"/>
         <w:numPr>
           <w:ilvl w:val="0"/>
-          <w:numId w:val="1"/>
+          <w:numId w:val="2"/>
         </w:numPr>
       </w:pPr>
       <w:r>
-        <w:t>BacktrackSearch.java – A specific solution strategy using Recursive Backtracking Search</w:t>
+        <w:t>It avoids repeating work by checking if the new subgoal has already been proven true</w:t>
       </w:r>
     </w:p>
     <w:p>
@@ -884,150 +1314,1415 @@
         <w:pStyle w:val="ListParagraph"/>
         <w:numPr>
           <w:ilvl w:val="0"/>
-          <w:numId w:val="1"/>
+          <w:numId w:val="2"/>
         </w:numPr>
       </w:pPr>
       <w:r>
-        <w:t>Constraint.java – An interface for limitations over assignments for variables.</w:t>
-      </w:r>
-    </w:p>
-    <w:p>
-      <w:pPr>
-        <w:pStyle w:val="ListParagraph"/>
-        <w:numPr>
-          <w:ilvl w:val="1"/>
-          <w:numId w:val="1"/>
-        </w:numPr>
-      </w:pPr>
-      <w:r>
-        <w:t>NotEqualConstraint.java – An implementation of the above, specifically for the constraint that the value of variable 1 must not be equal to the value of variable 2.</w:t>
-      </w:r>
-    </w:p>
-    <w:p>
-      <w:pPr>
-        <w:pStyle w:val="ListParagraph"/>
-        <w:numPr>
-          <w:ilvl w:val="0"/>
-          <w:numId w:val="1"/>
-        </w:numPr>
-      </w:pPr>
-      <w:r>
-        <w:t>CSP.java</w:t>
-      </w:r>
-      <w:r>
-        <w:t xml:space="preserve"> – An abstract representation of CSPs with helper methods such as adding variables, adding constraints, getting domain, etc.</w:t>
-      </w:r>
-    </w:p>
-    <w:p>
-      <w:pPr>
-        <w:pStyle w:val="ListParagraph"/>
-        <w:numPr>
-          <w:ilvl w:val="1"/>
-          <w:numId w:val="1"/>
-        </w:numPr>
-      </w:pPr>
-      <w:r>
-        <w:t xml:space="preserve">MapColouringCSP.java – An </w:t>
-      </w:r>
-      <w:r>
-        <w:t xml:space="preserve">implementation of the above, specifically using the strategy of Backtracking Search to solve an instance of a map </w:t>
-      </w:r>
-      <w:proofErr w:type="spellStart"/>
-      <w:r>
-        <w:t>colouring</w:t>
-      </w:r>
-      <w:proofErr w:type="spellEnd"/>
-      <w:r>
-        <w:t xml:space="preserve"> problem.</w:t>
-      </w:r>
-    </w:p>
-    <w:p>
-      <w:pPr>
-        <w:pStyle w:val="ListParagraph"/>
-        <w:numPr>
-          <w:ilvl w:val="0"/>
-          <w:numId w:val="1"/>
-        </w:numPr>
-      </w:pPr>
-      <w:r>
-        <w:t>Domain.java</w:t>
-      </w:r>
-      <w:r>
-        <w:t xml:space="preserve"> – Represents a domain of values for which a variable can take on.</w:t>
-      </w:r>
-    </w:p>
-    <w:p>
-      <w:pPr>
-        <w:pStyle w:val="ListParagraph"/>
-        <w:numPr>
-          <w:ilvl w:val="0"/>
-          <w:numId w:val="1"/>
-        </w:numPr>
-      </w:pPr>
-      <w:r>
-        <w:t>Variable.java</w:t>
-      </w:r>
-      <w:r>
-        <w:t xml:space="preserve"> – Represents some object which can be assigned a value in a nonempty domain.</w:t>
-      </w:r>
-    </w:p>
-    <w:p>
-      <w:r>
-        <w:t>F</w:t>
-      </w:r>
-      <w:r>
-        <w:t>irst, the program</w:t>
-      </w:r>
-      <w:r>
-        <w:t xml:space="preserve"> reads input data passed from command line arguments in order to initialize parameters for the problem to be solved. It assumes the data is given in such a format that was used in “</w:t>
-      </w:r>
-      <w:r>
-        <w:t>Asst2.data.txt</w:t>
-      </w:r>
-      <w:r>
-        <w:t>”.</w:t>
-      </w:r>
-      <w:r>
-        <w:t xml:space="preserve"> The vertices will be initialized along with their adjacencies. The domain and constraints will also be set. The parameters (num. vertices, num. </w:t>
-      </w:r>
-      <w:proofErr w:type="spellStart"/>
-      <w:r>
-        <w:t>colours</w:t>
-      </w:r>
-      <w:proofErr w:type="spellEnd"/>
-      <w:r>
-        <w:t>, and domain are printed). Then the problem-solving attempt will begin.</w:t>
-      </w:r>
-    </w:p>
-    <w:p>
-      <w:r>
-        <w:t xml:space="preserve">As a generalized algorithm, the backtracking search will pick some starting point (unassigned variable). While the problem is still unsolved, it will iterate through each value in the domain values, make an assignment of that value to the variable. </w:t>
-      </w:r>
-    </w:p>
-    <w:p>
-      <w:r>
-        <w:t xml:space="preserve">If this assignment satisfies the inequality constraint, it will make a recursive call for the rest of the problem. If the result is not null, it will return the assignment. Else, it will undo the current assignment and return null. </w:t>
-      </w:r>
-    </w:p>
-    <w:p>
-      <w:r>
-        <w:t xml:space="preserve">Once out of the loop, if there has been no assignment, the search failed and will report in a print statement. Else, the solution is printed in the format “vertex = assigned </w:t>
-      </w:r>
-      <w:proofErr w:type="spellStart"/>
-      <w:r>
-        <w:t>colour</w:t>
-      </w:r>
-      <w:proofErr w:type="spellEnd"/>
-      <w:r>
-        <w:t>” for each vertex.</w:t>
-      </w:r>
-    </w:p>
-    <w:p>
-      <w:r>
-        <w:t>I believe this algorithm will work as long as a solution exists. It closely follows the pseudocode outlined in the course textbook, with some extra abstraction and object oriented-design to add clarity to my solution. I also tested by hand to check that the output solution was correct, and also if no solution could be found.</w:t>
+        <w:t>A clause which</w:t>
+      </w:r>
+      <w:r>
+        <w:rPr>
+          <w:rFonts w:cstheme="minorHAnsi"/>
+        </w:rPr>
+        <w:t xml:space="preserve"> is not useful to solving the problem is not stored or output in the result (for example, </w:t>
+      </w:r>
+      <w:r>
+        <w:rPr>
+          <w:rFonts w:cstheme="minorHAnsi"/>
+          <w:b/>
+        </w:rPr>
+        <w:t>r</w:t>
+      </w:r>
+      <w:r>
+        <w:rPr>
+          <w:rFonts w:ascii="Cambria Math" w:hAnsi="Cambria Math" w:cs="Cambria Math"/>
+          <w:b/>
+        </w:rPr>
+        <w:t>⇒</w:t>
+      </w:r>
+      <w:r>
+        <w:rPr>
+          <w:rFonts w:cstheme="minorHAnsi"/>
+          <w:b/>
+        </w:rPr>
+        <w:t>s</w:t>
+      </w:r>
+    </w:p>
+    <w:p>
+      <w:pPr>
+        <w:pStyle w:val="Heading1"/>
+      </w:pPr>
+      <w:r>
+        <w:t>Output</w:t>
+      </w:r>
+    </w:p>
+    <w:p>
+      <w:r>
+        <w:t>As the program evaluates each subgoal, the following diagnostics are printed: the list of goals, the current goal being evaluated, whether or not the current goal has been found as a conclusion/head within a clause/body in the KB, and goals visited so far. Finally, if the result of proving the ultimate goal is successful, it will print TRUE and the order of entailments to reach the query. If the result is unsuccessful, it will print FALSE.</w:t>
+      </w:r>
+    </w:p>
+    <w:p>
+      <w:pPr>
+        <w:pStyle w:val="Heading2"/>
+      </w:pPr>
+      <w:r>
+        <w:lastRenderedPageBreak/>
+        <w:t>Success</w:t>
+      </w:r>
+    </w:p>
+    <w:p>
+      <w:r>
+        <w:t>Here is sample output generated by the problem provided above</w:t>
+      </w:r>
+      <w:r>
+        <w:t xml:space="preserve">, which can be </w:t>
+      </w:r>
+      <w:r>
+        <w:t>proven true</w:t>
+      </w:r>
+      <w:r>
+        <w:t>:</w:t>
+      </w:r>
+    </w:p>
+    <w:p>
+      <w:pPr>
+        <w:spacing w:after="0"/>
+        <w:rPr>
+          <w:rFonts w:ascii="Courier New" w:hAnsi="Courier New" w:cs="Courier New"/>
+          <w:sz w:val="18"/>
+          <w:szCs w:val="18"/>
+        </w:rPr>
+      </w:pPr>
+      <w:r>
+        <w:rPr>
+          <w:rFonts w:ascii="Courier New" w:hAnsi="Courier New" w:cs="Courier New"/>
+          <w:sz w:val="18"/>
+          <w:szCs w:val="18"/>
+        </w:rPr>
+        <w:t>Filename: src/data1.txt</w:t>
+      </w:r>
+    </w:p>
+    <w:p>
+      <w:pPr>
+        <w:spacing w:after="0"/>
+        <w:rPr>
+          <w:rFonts w:ascii="Courier New" w:hAnsi="Courier New" w:cs="Courier New"/>
+          <w:sz w:val="18"/>
+          <w:szCs w:val="18"/>
+        </w:rPr>
+      </w:pPr>
+      <w:r>
+        <w:rPr>
+          <w:rFonts w:ascii="Courier New" w:hAnsi="Courier New" w:cs="Courier New"/>
+          <w:sz w:val="18"/>
+          <w:szCs w:val="18"/>
+        </w:rPr>
+        <w:br/>
+      </w:r>
+      <w:r>
+        <w:rPr>
+          <w:rFonts w:ascii="Courier New" w:hAnsi="Courier New" w:cs="Courier New"/>
+          <w:sz w:val="18"/>
+          <w:szCs w:val="18"/>
+        </w:rPr>
+        <w:t>RULES:</w:t>
+      </w:r>
+    </w:p>
+    <w:p>
+      <w:pPr>
+        <w:spacing w:after="0"/>
+        <w:rPr>
+          <w:rFonts w:ascii="Courier New" w:hAnsi="Courier New" w:cs="Courier New"/>
+          <w:sz w:val="18"/>
+          <w:szCs w:val="18"/>
+        </w:rPr>
+      </w:pPr>
+      <w:r>
+        <w:rPr>
+          <w:rFonts w:ascii="Courier New" w:hAnsi="Courier New" w:cs="Courier New"/>
+          <w:sz w:val="18"/>
+          <w:szCs w:val="18"/>
+        </w:rPr>
+        <w:t>fact: p is TRUE</w:t>
+      </w:r>
+    </w:p>
+    <w:p>
+      <w:pPr>
+        <w:spacing w:after="0"/>
+        <w:rPr>
+          <w:rFonts w:ascii="Courier New" w:hAnsi="Courier New" w:cs="Courier New"/>
+          <w:sz w:val="18"/>
+          <w:szCs w:val="18"/>
+        </w:rPr>
+      </w:pPr>
+      <w:r>
+        <w:rPr>
+          <w:rFonts w:ascii="Courier New" w:hAnsi="Courier New" w:cs="Courier New"/>
+          <w:sz w:val="18"/>
+          <w:szCs w:val="18"/>
+        </w:rPr>
+        <w:t>implication: IF p THEN q</w:t>
+      </w:r>
+    </w:p>
+    <w:p>
+      <w:pPr>
+        <w:spacing w:after="0"/>
+        <w:rPr>
+          <w:rFonts w:ascii="Courier New" w:hAnsi="Courier New" w:cs="Courier New"/>
+          <w:sz w:val="18"/>
+          <w:szCs w:val="18"/>
+        </w:rPr>
+      </w:pPr>
+      <w:r>
+        <w:rPr>
+          <w:rFonts w:ascii="Courier New" w:hAnsi="Courier New" w:cs="Courier New"/>
+          <w:sz w:val="18"/>
+          <w:szCs w:val="18"/>
+        </w:rPr>
+        <w:t>conjunction: IF p AND q THEN r</w:t>
+      </w:r>
+    </w:p>
+    <w:p>
+      <w:pPr>
+        <w:spacing w:after="0"/>
+        <w:rPr>
+          <w:rFonts w:ascii="Courier New" w:hAnsi="Courier New" w:cs="Courier New"/>
+          <w:sz w:val="18"/>
+          <w:szCs w:val="18"/>
+        </w:rPr>
+      </w:pPr>
+      <w:r>
+        <w:rPr>
+          <w:rFonts w:ascii="Courier New" w:hAnsi="Courier New" w:cs="Courier New"/>
+          <w:sz w:val="18"/>
+          <w:szCs w:val="18"/>
+        </w:rPr>
+        <w:t>implication: IF s THEN r</w:t>
+      </w:r>
+    </w:p>
+    <w:p>
+      <w:pPr>
+        <w:spacing w:after="0"/>
+        <w:rPr>
+          <w:rFonts w:ascii="Courier New" w:hAnsi="Courier New" w:cs="Courier New"/>
+          <w:sz w:val="18"/>
+          <w:szCs w:val="18"/>
+        </w:rPr>
+      </w:pPr>
+    </w:p>
+    <w:p>
+      <w:pPr>
+        <w:spacing w:after="0"/>
+        <w:rPr>
+          <w:rFonts w:ascii="Courier New" w:hAnsi="Courier New" w:cs="Courier New"/>
+          <w:sz w:val="18"/>
+          <w:szCs w:val="18"/>
+        </w:rPr>
+      </w:pPr>
+      <w:r>
+        <w:rPr>
+          <w:rFonts w:ascii="Courier New" w:hAnsi="Courier New" w:cs="Courier New"/>
+          <w:sz w:val="18"/>
+          <w:szCs w:val="18"/>
+        </w:rPr>
+        <w:t>BACKWARD CHAINING DIAGNOSTICS:</w:t>
+      </w:r>
+    </w:p>
+    <w:p>
+      <w:pPr>
+        <w:spacing w:after="0"/>
+        <w:rPr>
+          <w:rFonts w:ascii="Courier New" w:hAnsi="Courier New" w:cs="Courier New"/>
+          <w:sz w:val="18"/>
+          <w:szCs w:val="18"/>
+        </w:rPr>
+      </w:pPr>
+      <w:r>
+        <w:rPr>
+          <w:rFonts w:ascii="Courier New" w:hAnsi="Courier New" w:cs="Courier New"/>
+          <w:sz w:val="18"/>
+          <w:szCs w:val="18"/>
+        </w:rPr>
+        <w:t>First query: r</w:t>
+      </w:r>
+    </w:p>
+    <w:p>
+      <w:pPr>
+        <w:spacing w:after="0"/>
+        <w:rPr>
+          <w:rFonts w:ascii="Courier New" w:hAnsi="Courier New" w:cs="Courier New"/>
+          <w:sz w:val="18"/>
+          <w:szCs w:val="18"/>
+        </w:rPr>
+      </w:pPr>
+    </w:p>
+    <w:p>
+      <w:pPr>
+        <w:spacing w:after="0"/>
+        <w:rPr>
+          <w:rFonts w:ascii="Courier New" w:hAnsi="Courier New" w:cs="Courier New"/>
+          <w:sz w:val="18"/>
+          <w:szCs w:val="18"/>
+        </w:rPr>
+      </w:pPr>
+      <w:r>
+        <w:rPr>
+          <w:rFonts w:ascii="Courier New" w:hAnsi="Courier New" w:cs="Courier New"/>
+          <w:sz w:val="18"/>
+          <w:szCs w:val="18"/>
+        </w:rPr>
+        <w:t>Goals to evaluate: [r]</w:t>
+      </w:r>
+    </w:p>
+    <w:p>
+      <w:pPr>
+        <w:spacing w:after="0"/>
+        <w:rPr>
+          <w:rFonts w:ascii="Courier New" w:hAnsi="Courier New" w:cs="Courier New"/>
+          <w:sz w:val="18"/>
+          <w:szCs w:val="18"/>
+        </w:rPr>
+      </w:pPr>
+      <w:r>
+        <w:rPr>
+          <w:rFonts w:ascii="Courier New" w:hAnsi="Courier New" w:cs="Courier New"/>
+          <w:sz w:val="18"/>
+          <w:szCs w:val="18"/>
+        </w:rPr>
+        <w:t>Evaluating r...</w:t>
+      </w:r>
+    </w:p>
+    <w:p>
+      <w:pPr>
+        <w:spacing w:after="0"/>
+        <w:rPr>
+          <w:rFonts w:ascii="Courier New" w:hAnsi="Courier New" w:cs="Courier New"/>
+          <w:sz w:val="18"/>
+          <w:szCs w:val="18"/>
+        </w:rPr>
+      </w:pPr>
+      <w:r>
+        <w:rPr>
+          <w:rFonts w:ascii="Courier New" w:hAnsi="Courier New" w:cs="Courier New"/>
+          <w:sz w:val="18"/>
+          <w:szCs w:val="18"/>
+        </w:rPr>
+        <w:t>Found r as conclusion in (r p q)</w:t>
+      </w:r>
+    </w:p>
+    <w:p>
+      <w:pPr>
+        <w:spacing w:after="0"/>
+        <w:rPr>
+          <w:rFonts w:ascii="Courier New" w:hAnsi="Courier New" w:cs="Courier New"/>
+          <w:sz w:val="18"/>
+          <w:szCs w:val="18"/>
+        </w:rPr>
+      </w:pPr>
+      <w:r>
+        <w:rPr>
+          <w:rFonts w:ascii="Courier New" w:hAnsi="Courier New" w:cs="Courier New"/>
+          <w:sz w:val="18"/>
+          <w:szCs w:val="18"/>
+        </w:rPr>
+        <w:t>Truth table: [r p q]</w:t>
+      </w:r>
+    </w:p>
+    <w:p>
+      <w:pPr>
+        <w:spacing w:after="0"/>
+        <w:rPr>
+          <w:rFonts w:ascii="Courier New" w:hAnsi="Courier New" w:cs="Courier New"/>
+          <w:sz w:val="18"/>
+          <w:szCs w:val="18"/>
+        </w:rPr>
+      </w:pPr>
+    </w:p>
+    <w:p>
+      <w:pPr>
+        <w:spacing w:after="0"/>
+        <w:rPr>
+          <w:rFonts w:ascii="Courier New" w:hAnsi="Courier New" w:cs="Courier New"/>
+          <w:sz w:val="18"/>
+          <w:szCs w:val="18"/>
+        </w:rPr>
+      </w:pPr>
+      <w:r>
+        <w:rPr>
+          <w:rFonts w:ascii="Courier New" w:hAnsi="Courier New" w:cs="Courier New"/>
+          <w:sz w:val="18"/>
+          <w:szCs w:val="18"/>
+        </w:rPr>
+        <w:t>Goals to evaluate: [p, q]</w:t>
+      </w:r>
+    </w:p>
+    <w:p>
+      <w:pPr>
+        <w:spacing w:after="0"/>
+        <w:rPr>
+          <w:rFonts w:ascii="Courier New" w:hAnsi="Courier New" w:cs="Courier New"/>
+          <w:sz w:val="18"/>
+          <w:szCs w:val="18"/>
+        </w:rPr>
+      </w:pPr>
+      <w:r>
+        <w:rPr>
+          <w:rFonts w:ascii="Courier New" w:hAnsi="Courier New" w:cs="Courier New"/>
+          <w:sz w:val="18"/>
+          <w:szCs w:val="18"/>
+        </w:rPr>
+        <w:t>Evaluating q...</w:t>
+      </w:r>
+    </w:p>
+    <w:p>
+      <w:pPr>
+        <w:spacing w:after="0"/>
+        <w:rPr>
+          <w:rFonts w:ascii="Courier New" w:hAnsi="Courier New" w:cs="Courier New"/>
+          <w:sz w:val="18"/>
+          <w:szCs w:val="18"/>
+        </w:rPr>
+      </w:pPr>
+      <w:r>
+        <w:rPr>
+          <w:rFonts w:ascii="Courier New" w:hAnsi="Courier New" w:cs="Courier New"/>
+          <w:sz w:val="18"/>
+          <w:szCs w:val="18"/>
+        </w:rPr>
+        <w:t>Found q as conclusion in (q p)</w:t>
+      </w:r>
+    </w:p>
+    <w:p>
+      <w:pPr>
+        <w:spacing w:after="0"/>
+        <w:rPr>
+          <w:rFonts w:ascii="Courier New" w:hAnsi="Courier New" w:cs="Courier New"/>
+          <w:sz w:val="18"/>
+          <w:szCs w:val="18"/>
+        </w:rPr>
+      </w:pPr>
+      <w:r>
+        <w:rPr>
+          <w:rFonts w:ascii="Courier New" w:hAnsi="Courier New" w:cs="Courier New"/>
+          <w:sz w:val="18"/>
+          <w:szCs w:val="18"/>
+        </w:rPr>
+        <w:t>Truth table: [r p q, q p]</w:t>
+      </w:r>
+    </w:p>
+    <w:p>
+      <w:pPr>
+        <w:spacing w:after="0"/>
+        <w:rPr>
+          <w:rFonts w:ascii="Courier New" w:hAnsi="Courier New" w:cs="Courier New"/>
+          <w:sz w:val="18"/>
+          <w:szCs w:val="18"/>
+        </w:rPr>
+      </w:pPr>
+    </w:p>
+    <w:p>
+      <w:pPr>
+        <w:spacing w:after="0"/>
+        <w:rPr>
+          <w:rFonts w:ascii="Courier New" w:hAnsi="Courier New" w:cs="Courier New"/>
+          <w:sz w:val="18"/>
+          <w:szCs w:val="18"/>
+        </w:rPr>
+      </w:pPr>
+      <w:r>
+        <w:rPr>
+          <w:rFonts w:ascii="Courier New" w:hAnsi="Courier New" w:cs="Courier New"/>
+          <w:sz w:val="18"/>
+          <w:szCs w:val="18"/>
+        </w:rPr>
+        <w:t>Goals to evaluate: [p]</w:t>
+      </w:r>
+    </w:p>
+    <w:p>
+      <w:pPr>
+        <w:spacing w:after="0"/>
+        <w:rPr>
+          <w:rFonts w:ascii="Courier New" w:hAnsi="Courier New" w:cs="Courier New"/>
+          <w:sz w:val="18"/>
+          <w:szCs w:val="18"/>
+        </w:rPr>
+      </w:pPr>
+      <w:r>
+        <w:rPr>
+          <w:rFonts w:ascii="Courier New" w:hAnsi="Courier New" w:cs="Courier New"/>
+          <w:sz w:val="18"/>
+          <w:szCs w:val="18"/>
+        </w:rPr>
+        <w:t>Evaluating p...</w:t>
+      </w:r>
+    </w:p>
+    <w:p>
+      <w:pPr>
+        <w:spacing w:after="0"/>
+        <w:rPr>
+          <w:rFonts w:ascii="Courier New" w:hAnsi="Courier New" w:cs="Courier New"/>
+          <w:sz w:val="18"/>
+          <w:szCs w:val="18"/>
+        </w:rPr>
+      </w:pPr>
+      <w:r>
+        <w:rPr>
+          <w:rFonts w:ascii="Courier New" w:hAnsi="Courier New" w:cs="Courier New"/>
+          <w:sz w:val="18"/>
+          <w:szCs w:val="18"/>
+        </w:rPr>
+        <w:t>Found p as conclusion in (p)</w:t>
+      </w:r>
+    </w:p>
+    <w:p>
+      <w:pPr>
+        <w:spacing w:after="0"/>
+        <w:rPr>
+          <w:rFonts w:ascii="Courier New" w:hAnsi="Courier New" w:cs="Courier New"/>
+          <w:sz w:val="18"/>
+          <w:szCs w:val="18"/>
+        </w:rPr>
+      </w:pPr>
+      <w:r>
+        <w:rPr>
+          <w:rFonts w:ascii="Courier New" w:hAnsi="Courier New" w:cs="Courier New"/>
+          <w:sz w:val="18"/>
+          <w:szCs w:val="18"/>
+        </w:rPr>
+        <w:t>Truth table: [r p q, q p, p]</w:t>
+      </w:r>
+    </w:p>
+    <w:p>
+      <w:pPr>
+        <w:spacing w:after="0"/>
+        <w:rPr>
+          <w:rFonts w:ascii="Courier New" w:hAnsi="Courier New" w:cs="Courier New"/>
+          <w:sz w:val="18"/>
+          <w:szCs w:val="18"/>
+        </w:rPr>
+      </w:pPr>
+    </w:p>
+    <w:p>
+      <w:pPr>
+        <w:spacing w:after="0"/>
+        <w:rPr>
+          <w:rFonts w:ascii="Courier New" w:hAnsi="Courier New" w:cs="Courier New"/>
+          <w:sz w:val="18"/>
+          <w:szCs w:val="18"/>
+        </w:rPr>
+      </w:pPr>
+      <w:r>
+        <w:rPr>
+          <w:rFonts w:ascii="Courier New" w:hAnsi="Courier New" w:cs="Courier New"/>
+          <w:sz w:val="18"/>
+          <w:szCs w:val="18"/>
+        </w:rPr>
+        <w:t>RESULT:</w:t>
+      </w:r>
+    </w:p>
+    <w:p>
+      <w:pPr>
+        <w:spacing w:after="0"/>
+        <w:rPr>
+          <w:rFonts w:ascii="Courier New" w:hAnsi="Courier New" w:cs="Courier New"/>
+          <w:sz w:val="18"/>
+          <w:szCs w:val="18"/>
+        </w:rPr>
+      </w:pPr>
+      <w:r>
+        <w:rPr>
+          <w:rFonts w:ascii="Courier New" w:hAnsi="Courier New" w:cs="Courier New"/>
+          <w:sz w:val="18"/>
+          <w:szCs w:val="18"/>
+        </w:rPr>
+        <w:t>p is true</w:t>
+      </w:r>
+    </w:p>
+    <w:p>
+      <w:pPr>
+        <w:spacing w:after="0"/>
+        <w:rPr>
+          <w:rFonts w:ascii="Courier New" w:hAnsi="Courier New" w:cs="Courier New"/>
+          <w:sz w:val="18"/>
+          <w:szCs w:val="18"/>
+        </w:rPr>
+      </w:pPr>
+      <w:r>
+        <w:rPr>
+          <w:rFonts w:ascii="Courier New" w:hAnsi="Courier New" w:cs="Courier New"/>
+          <w:sz w:val="18"/>
+          <w:szCs w:val="18"/>
+        </w:rPr>
+        <w:t>p implies q</w:t>
+      </w:r>
+    </w:p>
+    <w:p>
+      <w:pPr>
+        <w:spacing w:after="0"/>
+        <w:rPr>
+          <w:rFonts w:ascii="Courier New" w:hAnsi="Courier New" w:cs="Courier New"/>
+          <w:sz w:val="18"/>
+          <w:szCs w:val="18"/>
+        </w:rPr>
+      </w:pPr>
+      <w:r>
+        <w:rPr>
+          <w:rFonts w:ascii="Courier New" w:hAnsi="Courier New" w:cs="Courier New"/>
+          <w:sz w:val="18"/>
+          <w:szCs w:val="18"/>
+        </w:rPr>
+        <w:t>p and q implies r</w:t>
+      </w:r>
+    </w:p>
+    <w:p>
+      <w:pPr>
+        <w:spacing w:after="0"/>
+        <w:rPr>
+          <w:rFonts w:ascii="Courier New" w:hAnsi="Courier New" w:cs="Courier New"/>
+          <w:sz w:val="18"/>
+          <w:szCs w:val="18"/>
+        </w:rPr>
+      </w:pPr>
+      <w:r>
+        <w:rPr>
+          <w:rFonts w:ascii="Courier New" w:hAnsi="Courier New" w:cs="Courier New"/>
+          <w:sz w:val="18"/>
+          <w:szCs w:val="18"/>
+        </w:rPr>
+        <w:t>Therefore r is TRUE</w:t>
+      </w:r>
+    </w:p>
+    <w:p>
+      <w:pPr>
+        <w:spacing w:after="0"/>
+        <w:rPr>
+          <w:rFonts w:ascii="Courier New" w:hAnsi="Courier New" w:cs="Courier New"/>
+          <w:sz w:val="18"/>
+          <w:szCs w:val="18"/>
+        </w:rPr>
+      </w:pPr>
+    </w:p>
+    <w:p>
+      <w:pPr>
+        <w:pStyle w:val="Heading2"/>
+      </w:pPr>
+      <w:r>
+        <w:t>Failure</w:t>
+      </w:r>
+    </w:p>
+    <w:p>
+      <w:r>
+        <w:t>On the other hand, for input of a problem that cannot be proven</w:t>
+      </w:r>
+      <w:r>
+        <w:t xml:space="preserve"> true</w:t>
+      </w:r>
+      <w:r>
+        <w:t>, such as:</w:t>
+      </w:r>
+    </w:p>
+    <w:p>
+      <w:pPr>
+        <w:spacing w:after="0"/>
+        <w:rPr>
+          <w:rFonts w:ascii="Courier New" w:hAnsi="Courier New" w:cs="Courier New"/>
+          <w:sz w:val="18"/>
+          <w:szCs w:val="18"/>
+        </w:rPr>
+      </w:pPr>
+      <w:r>
+        <w:rPr>
+          <w:rFonts w:ascii="Courier New" w:hAnsi="Courier New" w:cs="Courier New"/>
+          <w:sz w:val="18"/>
+          <w:szCs w:val="18"/>
+        </w:rPr>
+        <w:t>p</w:t>
+      </w:r>
+      <w:r>
+        <w:rPr>
+          <w:rFonts w:ascii="Courier New" w:hAnsi="Courier New" w:cs="Courier New"/>
+          <w:sz w:val="18"/>
+          <w:szCs w:val="18"/>
+        </w:rPr>
+        <w:br/>
+        <w:t>q p</w:t>
+      </w:r>
+      <w:r>
+        <w:rPr>
+          <w:rFonts w:ascii="Courier New" w:hAnsi="Courier New" w:cs="Courier New"/>
+          <w:sz w:val="18"/>
+          <w:szCs w:val="18"/>
+        </w:rPr>
+        <w:br/>
+        <w:t>d</w:t>
+      </w:r>
+      <w:r>
+        <w:rPr>
+          <w:rFonts w:ascii="Courier New" w:hAnsi="Courier New" w:cs="Courier New"/>
+          <w:sz w:val="18"/>
+          <w:szCs w:val="18"/>
+        </w:rPr>
+        <w:br/>
+        <w:t>g q j</w:t>
+      </w:r>
+      <w:r>
+        <w:rPr>
+          <w:rFonts w:ascii="Courier New" w:hAnsi="Courier New" w:cs="Courier New"/>
+          <w:sz w:val="18"/>
+          <w:szCs w:val="18"/>
+        </w:rPr>
+        <w:br/>
+        <w:t>e f</w:t>
+      </w:r>
+      <w:r>
+        <w:rPr>
+          <w:rFonts w:ascii="Courier New" w:hAnsi="Courier New" w:cs="Courier New"/>
+          <w:sz w:val="18"/>
+          <w:szCs w:val="18"/>
+        </w:rPr>
+        <w:br/>
+        <w:t>c f d</w:t>
+      </w:r>
+      <w:r>
+        <w:rPr>
+          <w:rFonts w:ascii="Courier New" w:hAnsi="Courier New" w:cs="Courier New"/>
+          <w:sz w:val="18"/>
+          <w:szCs w:val="18"/>
+        </w:rPr>
+        <w:br/>
+        <w:t>c d g</w:t>
+      </w:r>
+      <w:r>
+        <w:rPr>
+          <w:rFonts w:ascii="Courier New" w:hAnsi="Courier New" w:cs="Courier New"/>
+          <w:sz w:val="18"/>
+          <w:szCs w:val="18"/>
+        </w:rPr>
+        <w:br/>
+        <w:t>c e d</w:t>
+      </w:r>
+      <w:r>
+        <w:rPr>
+          <w:rFonts w:ascii="Courier New" w:hAnsi="Courier New" w:cs="Courier New"/>
+          <w:sz w:val="18"/>
+          <w:szCs w:val="18"/>
+        </w:rPr>
+        <w:br/>
+        <w:t>b j</w:t>
+      </w:r>
+      <w:r>
+        <w:rPr>
+          <w:rFonts w:ascii="Courier New" w:hAnsi="Courier New" w:cs="Courier New"/>
+          <w:sz w:val="18"/>
+          <w:szCs w:val="18"/>
+        </w:rPr>
+        <w:br/>
+        <w:t>a b c</w:t>
+      </w:r>
+      <w:r>
+        <w:rPr>
+          <w:rFonts w:ascii="Courier New" w:hAnsi="Courier New" w:cs="Courier New"/>
+          <w:sz w:val="18"/>
+          <w:szCs w:val="18"/>
+        </w:rPr>
+        <w:br/>
+        <w:t>j</w:t>
+      </w:r>
+      <w:r>
+        <w:rPr>
+          <w:rFonts w:ascii="Courier New" w:hAnsi="Courier New" w:cs="Courier New"/>
+          <w:sz w:val="18"/>
+          <w:szCs w:val="18"/>
+        </w:rPr>
+        <w:br/>
+      </w:r>
+    </w:p>
+    <w:p>
+      <w:r>
+        <w:t>(This was also provided in the assignment). A sample of the output generated is as follows:</w:t>
+      </w:r>
+    </w:p>
+    <w:p>
+      <w:pPr>
+        <w:spacing w:after="0"/>
+        <w:rPr>
+          <w:rFonts w:ascii="Courier New" w:hAnsi="Courier New" w:cs="Courier New"/>
+          <w:sz w:val="18"/>
+          <w:szCs w:val="18"/>
+        </w:rPr>
+      </w:pPr>
+      <w:r>
+        <w:rPr>
+          <w:rFonts w:ascii="Courier New" w:hAnsi="Courier New" w:cs="Courier New"/>
+          <w:sz w:val="18"/>
+          <w:szCs w:val="18"/>
+        </w:rPr>
+        <w:t>Filename: src/data2.txt</w:t>
+      </w:r>
+    </w:p>
+    <w:p>
+      <w:pPr>
+        <w:spacing w:after="0"/>
+        <w:rPr>
+          <w:rFonts w:ascii="Courier New" w:hAnsi="Courier New" w:cs="Courier New"/>
+          <w:sz w:val="18"/>
+          <w:szCs w:val="18"/>
+        </w:rPr>
+      </w:pPr>
+    </w:p>
+    <w:p>
+      <w:pPr>
+        <w:spacing w:after="0"/>
+        <w:rPr>
+          <w:rFonts w:ascii="Courier New" w:hAnsi="Courier New" w:cs="Courier New"/>
+          <w:sz w:val="18"/>
+          <w:szCs w:val="18"/>
+        </w:rPr>
+      </w:pPr>
+      <w:r>
+        <w:rPr>
+          <w:rFonts w:ascii="Courier New" w:hAnsi="Courier New" w:cs="Courier New"/>
+          <w:sz w:val="18"/>
+          <w:szCs w:val="18"/>
+        </w:rPr>
+        <w:t>RULES:</w:t>
+      </w:r>
+    </w:p>
+    <w:p>
+      <w:pPr>
+        <w:spacing w:after="0"/>
+        <w:rPr>
+          <w:rFonts w:ascii="Courier New" w:hAnsi="Courier New" w:cs="Courier New"/>
+          <w:sz w:val="18"/>
+          <w:szCs w:val="18"/>
+        </w:rPr>
+      </w:pPr>
+      <w:r>
+        <w:rPr>
+          <w:rFonts w:ascii="Courier New" w:hAnsi="Courier New" w:cs="Courier New"/>
+          <w:sz w:val="18"/>
+          <w:szCs w:val="18"/>
+        </w:rPr>
+        <w:t>implication: IF p THEN q</w:t>
+      </w:r>
+    </w:p>
+    <w:p>
+      <w:pPr>
+        <w:spacing w:after="0"/>
+        <w:rPr>
+          <w:rFonts w:ascii="Courier New" w:hAnsi="Courier New" w:cs="Courier New"/>
+          <w:sz w:val="18"/>
+          <w:szCs w:val="18"/>
+        </w:rPr>
+      </w:pPr>
+      <w:r>
+        <w:rPr>
+          <w:rFonts w:ascii="Courier New" w:hAnsi="Courier New" w:cs="Courier New"/>
+          <w:sz w:val="18"/>
+          <w:szCs w:val="18"/>
+        </w:rPr>
+        <w:t>fact: d is TRUE</w:t>
+      </w:r>
+    </w:p>
+    <w:p>
+      <w:pPr>
+        <w:spacing w:after="0"/>
+        <w:rPr>
+          <w:rFonts w:ascii="Courier New" w:hAnsi="Courier New" w:cs="Courier New"/>
+          <w:sz w:val="18"/>
+          <w:szCs w:val="18"/>
+        </w:rPr>
+      </w:pPr>
+      <w:r>
+        <w:rPr>
+          <w:rFonts w:ascii="Courier New" w:hAnsi="Courier New" w:cs="Courier New"/>
+          <w:sz w:val="18"/>
+          <w:szCs w:val="18"/>
+        </w:rPr>
+        <w:lastRenderedPageBreak/>
+        <w:t>conjunction: IF q AND j THEN g</w:t>
+      </w:r>
+    </w:p>
+    <w:p>
+      <w:pPr>
+        <w:spacing w:after="0"/>
+        <w:rPr>
+          <w:rFonts w:ascii="Courier New" w:hAnsi="Courier New" w:cs="Courier New"/>
+          <w:sz w:val="18"/>
+          <w:szCs w:val="18"/>
+        </w:rPr>
+      </w:pPr>
+      <w:r>
+        <w:rPr>
+          <w:rFonts w:ascii="Courier New" w:hAnsi="Courier New" w:cs="Courier New"/>
+          <w:sz w:val="18"/>
+          <w:szCs w:val="18"/>
+        </w:rPr>
+        <w:t>implication: IF f THEN e</w:t>
+      </w:r>
+    </w:p>
+    <w:p>
+      <w:pPr>
+        <w:spacing w:after="0"/>
+        <w:rPr>
+          <w:rFonts w:ascii="Courier New" w:hAnsi="Courier New" w:cs="Courier New"/>
+          <w:sz w:val="18"/>
+          <w:szCs w:val="18"/>
+        </w:rPr>
+      </w:pPr>
+      <w:r>
+        <w:rPr>
+          <w:rFonts w:ascii="Courier New" w:hAnsi="Courier New" w:cs="Courier New"/>
+          <w:sz w:val="18"/>
+          <w:szCs w:val="18"/>
+        </w:rPr>
+        <w:t>conjunction: IF f AND d THEN c</w:t>
+      </w:r>
+    </w:p>
+    <w:p>
+      <w:pPr>
+        <w:spacing w:after="0"/>
+        <w:rPr>
+          <w:rFonts w:ascii="Courier New" w:hAnsi="Courier New" w:cs="Courier New"/>
+          <w:sz w:val="18"/>
+          <w:szCs w:val="18"/>
+        </w:rPr>
+      </w:pPr>
+      <w:r>
+        <w:rPr>
+          <w:rFonts w:ascii="Courier New" w:hAnsi="Courier New" w:cs="Courier New"/>
+          <w:sz w:val="18"/>
+          <w:szCs w:val="18"/>
+        </w:rPr>
+        <w:t>conjunction: IF d AND g THEN c</w:t>
+      </w:r>
+    </w:p>
+    <w:p>
+      <w:pPr>
+        <w:spacing w:after="0"/>
+        <w:rPr>
+          <w:rFonts w:ascii="Courier New" w:hAnsi="Courier New" w:cs="Courier New"/>
+          <w:sz w:val="18"/>
+          <w:szCs w:val="18"/>
+        </w:rPr>
+      </w:pPr>
+      <w:r>
+        <w:rPr>
+          <w:rFonts w:ascii="Courier New" w:hAnsi="Courier New" w:cs="Courier New"/>
+          <w:sz w:val="18"/>
+          <w:szCs w:val="18"/>
+        </w:rPr>
+        <w:t>conjunction: IF e AND d THEN c</w:t>
+      </w:r>
+    </w:p>
+    <w:p>
+      <w:pPr>
+        <w:spacing w:after="0"/>
+        <w:rPr>
+          <w:rFonts w:ascii="Courier New" w:hAnsi="Courier New" w:cs="Courier New"/>
+          <w:sz w:val="18"/>
+          <w:szCs w:val="18"/>
+        </w:rPr>
+      </w:pPr>
+      <w:r>
+        <w:rPr>
+          <w:rFonts w:ascii="Courier New" w:hAnsi="Courier New" w:cs="Courier New"/>
+          <w:sz w:val="18"/>
+          <w:szCs w:val="18"/>
+        </w:rPr>
+        <w:t>implication: IF j THEN b</w:t>
+      </w:r>
+    </w:p>
+    <w:p>
+      <w:pPr>
+        <w:spacing w:after="0"/>
+        <w:rPr>
+          <w:rFonts w:ascii="Courier New" w:hAnsi="Courier New" w:cs="Courier New"/>
+          <w:sz w:val="18"/>
+          <w:szCs w:val="18"/>
+        </w:rPr>
+      </w:pPr>
+      <w:r>
+        <w:rPr>
+          <w:rFonts w:ascii="Courier New" w:hAnsi="Courier New" w:cs="Courier New"/>
+          <w:sz w:val="18"/>
+          <w:szCs w:val="18"/>
+        </w:rPr>
+        <w:t>conjunction: IF b AND c THEN a</w:t>
+      </w:r>
+    </w:p>
+    <w:p>
+      <w:pPr>
+        <w:spacing w:after="0"/>
+        <w:rPr>
+          <w:rFonts w:ascii="Courier New" w:hAnsi="Courier New" w:cs="Courier New"/>
+          <w:sz w:val="18"/>
+          <w:szCs w:val="18"/>
+        </w:rPr>
+      </w:pPr>
+      <w:r>
+        <w:rPr>
+          <w:rFonts w:ascii="Courier New" w:hAnsi="Courier New" w:cs="Courier New"/>
+          <w:sz w:val="18"/>
+          <w:szCs w:val="18"/>
+        </w:rPr>
+        <w:t>fact: j is TRUE</w:t>
+      </w:r>
+    </w:p>
+    <w:p>
+      <w:pPr>
+        <w:spacing w:after="0"/>
+        <w:rPr>
+          <w:rFonts w:ascii="Courier New" w:hAnsi="Courier New" w:cs="Courier New"/>
+          <w:sz w:val="18"/>
+          <w:szCs w:val="18"/>
+        </w:rPr>
+      </w:pPr>
+    </w:p>
+    <w:p>
+      <w:pPr>
+        <w:spacing w:after="0"/>
+        <w:rPr>
+          <w:rFonts w:ascii="Courier New" w:hAnsi="Courier New" w:cs="Courier New"/>
+          <w:sz w:val="18"/>
+          <w:szCs w:val="18"/>
+        </w:rPr>
+      </w:pPr>
+      <w:r>
+        <w:rPr>
+          <w:rFonts w:ascii="Courier New" w:hAnsi="Courier New" w:cs="Courier New"/>
+          <w:sz w:val="18"/>
+          <w:szCs w:val="18"/>
+        </w:rPr>
+        <w:t>BACKWARD CHAINING DIAGNOSTICS:</w:t>
+      </w:r>
+    </w:p>
+    <w:p>
+      <w:pPr>
+        <w:spacing w:after="0"/>
+        <w:rPr>
+          <w:rFonts w:ascii="Courier New" w:hAnsi="Courier New" w:cs="Courier New"/>
+          <w:sz w:val="18"/>
+          <w:szCs w:val="18"/>
+        </w:rPr>
+      </w:pPr>
+      <w:r>
+        <w:rPr>
+          <w:rFonts w:ascii="Courier New" w:hAnsi="Courier New" w:cs="Courier New"/>
+          <w:sz w:val="18"/>
+          <w:szCs w:val="18"/>
+        </w:rPr>
+        <w:t>First query: p</w:t>
+      </w:r>
+    </w:p>
+    <w:p>
+      <w:pPr>
+        <w:spacing w:after="0"/>
+        <w:rPr>
+          <w:rFonts w:ascii="Courier New" w:hAnsi="Courier New" w:cs="Courier New"/>
+          <w:sz w:val="18"/>
+          <w:szCs w:val="18"/>
+        </w:rPr>
+      </w:pPr>
+    </w:p>
+    <w:p>
+      <w:pPr>
+        <w:spacing w:after="0"/>
+        <w:rPr>
+          <w:rFonts w:ascii="Courier New" w:hAnsi="Courier New" w:cs="Courier New"/>
+          <w:sz w:val="18"/>
+          <w:szCs w:val="18"/>
+        </w:rPr>
+      </w:pPr>
+      <w:r>
+        <w:rPr>
+          <w:rFonts w:ascii="Courier New" w:hAnsi="Courier New" w:cs="Courier New"/>
+          <w:sz w:val="18"/>
+          <w:szCs w:val="18"/>
+        </w:rPr>
+        <w:t>Goals to evaluate: [p]</w:t>
+      </w:r>
+    </w:p>
+    <w:p>
+      <w:pPr>
+        <w:spacing w:after="0"/>
+        <w:rPr>
+          <w:rFonts w:ascii="Courier New" w:hAnsi="Courier New" w:cs="Courier New"/>
+          <w:sz w:val="18"/>
+          <w:szCs w:val="18"/>
+        </w:rPr>
+      </w:pPr>
+      <w:r>
+        <w:rPr>
+          <w:rFonts w:ascii="Courier New" w:hAnsi="Courier New" w:cs="Courier New"/>
+          <w:sz w:val="18"/>
+          <w:szCs w:val="18"/>
+        </w:rPr>
+        <w:t>Evaluating p...</w:t>
+      </w:r>
+    </w:p>
+    <w:p>
+      <w:pPr>
+        <w:spacing w:after="0"/>
+        <w:rPr>
+          <w:rFonts w:ascii="Courier New" w:hAnsi="Courier New" w:cs="Courier New"/>
+          <w:sz w:val="18"/>
+          <w:szCs w:val="18"/>
+        </w:rPr>
+      </w:pPr>
+    </w:p>
+    <w:p>
+      <w:pPr>
+        <w:spacing w:after="0"/>
+        <w:rPr>
+          <w:rFonts w:ascii="Courier New" w:hAnsi="Courier New" w:cs="Courier New"/>
+          <w:sz w:val="18"/>
+          <w:szCs w:val="18"/>
+        </w:rPr>
+      </w:pPr>
+      <w:r>
+        <w:rPr>
+          <w:rFonts w:ascii="Courier New" w:hAnsi="Courier New" w:cs="Courier New"/>
+          <w:sz w:val="18"/>
+          <w:szCs w:val="18"/>
+        </w:rPr>
+        <w:t>RESULT:</w:t>
+      </w:r>
+    </w:p>
+    <w:p>
+      <w:pPr>
+        <w:spacing w:after="0"/>
+        <w:rPr>
+          <w:rFonts w:ascii="Courier New" w:hAnsi="Courier New" w:cs="Courier New"/>
+          <w:sz w:val="18"/>
+          <w:szCs w:val="18"/>
+        </w:rPr>
+      </w:pPr>
+      <w:r>
+        <w:rPr>
+          <w:rFonts w:ascii="Courier New" w:hAnsi="Courier New" w:cs="Courier New"/>
+          <w:sz w:val="18"/>
+          <w:szCs w:val="18"/>
+        </w:rPr>
+        <w:t>p could not be proven in the knowledge base.</w:t>
+      </w:r>
+    </w:p>
+    <w:p>
+      <w:pPr>
+        <w:spacing w:after="0"/>
+        <w:rPr>
+          <w:rFonts w:ascii="Courier New" w:hAnsi="Courier New" w:cs="Courier New"/>
+          <w:sz w:val="18"/>
+          <w:szCs w:val="18"/>
+        </w:rPr>
+      </w:pPr>
+      <w:r>
+        <w:rPr>
+          <w:rFonts w:ascii="Courier New" w:hAnsi="Courier New" w:cs="Courier New"/>
+          <w:sz w:val="18"/>
+          <w:szCs w:val="18"/>
+        </w:rPr>
+        <w:t>Therefore p is FALSE</w:t>
+      </w:r>
+    </w:p>
+    <w:p>
+      <w:pPr>
+        <w:spacing w:after="0"/>
+        <w:rPr>
+          <w:rFonts w:ascii="Courier New" w:hAnsi="Courier New" w:cs="Courier New"/>
+          <w:sz w:val="18"/>
+          <w:szCs w:val="18"/>
+        </w:rPr>
+      </w:pPr>
+    </w:p>
+    <w:p>
+      <w:pPr>
+        <w:pStyle w:val="Heading1"/>
+      </w:pPr>
+      <w:r>
+        <w:t>Other Discussion</w:t>
+      </w:r>
+    </w:p>
+    <w:p>
+      <w:pPr>
+        <w:rPr>
+          <w:rFonts w:cstheme="minorHAnsi"/>
+        </w:rPr>
+      </w:pPr>
+      <w:r>
+        <w:t xml:space="preserve">In regards to Note #5 in the assignment, if this program were to encounter rules such as </w:t>
+      </w:r>
+      <w:r>
+        <w:rPr>
+          <w:b/>
+        </w:rPr>
+        <w:t>p^q</w:t>
+      </w:r>
+      <w:r>
+        <w:rPr>
+          <w:rFonts w:ascii="Cambria Math" w:hAnsi="Cambria Math" w:cs="Cambria Math"/>
+          <w:b/>
+        </w:rPr>
+        <w:t>⇒</w:t>
+      </w:r>
+      <w:r>
+        <w:rPr>
+          <w:rFonts w:cstheme="minorHAnsi"/>
+          <w:b/>
+        </w:rPr>
+        <w:t xml:space="preserve">p </w:t>
+      </w:r>
+      <w:r>
+        <w:rPr>
+          <w:rFonts w:cstheme="minorHAnsi"/>
+        </w:rPr>
+        <w:t xml:space="preserve">or the pair of rules </w:t>
+      </w:r>
+      <w:r>
+        <w:rPr>
+          <w:rFonts w:cstheme="minorHAnsi"/>
+          <w:b/>
+        </w:rPr>
+        <w:t>q</w:t>
+      </w:r>
+      <w:r>
+        <w:rPr>
+          <w:rFonts w:ascii="Cambria Math" w:hAnsi="Cambria Math" w:cs="Cambria Math"/>
+          <w:b/>
+        </w:rPr>
+        <w:t>⇒</w:t>
+      </w:r>
+      <w:r>
+        <w:rPr>
+          <w:rFonts w:cstheme="minorHAnsi"/>
+          <w:b/>
+        </w:rPr>
+        <w:t xml:space="preserve">p </w:t>
+      </w:r>
+      <w:r>
+        <w:rPr>
+          <w:rFonts w:cstheme="minorHAnsi"/>
+        </w:rPr>
+        <w:t>and</w:t>
+      </w:r>
+      <w:r>
+        <w:rPr>
+          <w:rFonts w:cstheme="minorHAnsi"/>
+          <w:b/>
+        </w:rPr>
+        <w:t xml:space="preserve"> p</w:t>
+      </w:r>
+      <w:r>
+        <w:rPr>
+          <w:rFonts w:ascii="Cambria Math" w:hAnsi="Cambria Math" w:cs="Cambria Math"/>
+          <w:b/>
+        </w:rPr>
+        <w:t>⇒</w:t>
+      </w:r>
+      <w:r>
+        <w:rPr>
+          <w:rFonts w:cstheme="minorHAnsi"/>
+          <w:b/>
+        </w:rPr>
+        <w:t>q</w:t>
+      </w:r>
+      <w:r>
+        <w:rPr>
+          <w:rFonts w:cstheme="minorHAnsi"/>
+        </w:rPr>
+        <w:t xml:space="preserve">, </w:t>
+      </w:r>
+      <w:r>
+        <w:rPr>
+          <w:rFonts w:cstheme="minorHAnsi"/>
+        </w:rPr>
+        <w:t xml:space="preserve">it should make inferences about these </w:t>
+      </w:r>
+      <w:r>
+        <w:rPr>
+          <w:rFonts w:cstheme="minorHAnsi"/>
+        </w:rPr>
+        <w:t xml:space="preserve">statements, store those inferences in the knowledge base, and </w:t>
       </w:r>
       <w:bookmarkStart w:id="0" w:name="_GoBack"/>
       <w:bookmarkEnd w:id="0"/>
+      <w:r>
+        <w:rPr>
+          <w:rFonts w:cstheme="minorHAnsi"/>
+        </w:rPr>
+        <w:t>print them to the user</w:t>
+      </w:r>
+      <w:r>
+        <w:rPr>
+          <w:rFonts w:cstheme="minorHAnsi"/>
+        </w:rPr>
+        <w:t xml:space="preserve">. </w:t>
+      </w:r>
+    </w:p>
+    <w:p>
+      <w:pPr>
+        <w:rPr>
+          <w:rFonts w:cstheme="minorHAnsi"/>
+        </w:rPr>
+      </w:pPr>
+      <w:r>
+        <w:t>Finding the rule</w:t>
+      </w:r>
+      <w:r>
+        <w:rPr>
+          <w:b/>
+        </w:rPr>
+        <w:t xml:space="preserve"> p^q</w:t>
+      </w:r>
+      <w:r>
+        <w:rPr>
+          <w:rFonts w:ascii="Cambria Math" w:hAnsi="Cambria Math" w:cs="Cambria Math"/>
+          <w:b/>
+        </w:rPr>
+        <w:t>⇒</w:t>
+      </w:r>
+      <w:r>
+        <w:rPr>
+          <w:rFonts w:cstheme="minorHAnsi"/>
+          <w:b/>
+        </w:rPr>
+        <w:t xml:space="preserve">p </w:t>
+      </w:r>
+      <w:r>
+        <w:rPr>
+          <w:rFonts w:cstheme="minorHAnsi"/>
+        </w:rPr>
+        <w:t xml:space="preserve">should produce the implication that </w:t>
+      </w:r>
+      <w:r>
+        <w:rPr>
+          <w:rFonts w:cstheme="minorHAnsi"/>
+          <w:b/>
+        </w:rPr>
+        <w:t>p</w:t>
+      </w:r>
+      <w:r>
+        <w:rPr>
+          <w:rFonts w:ascii="Cambria Math" w:hAnsi="Cambria Math" w:cs="Cambria Math"/>
+          <w:b/>
+        </w:rPr>
+        <w:t>⇒</w:t>
+      </w:r>
+      <w:r>
+        <w:rPr>
+          <w:rFonts w:cstheme="minorHAnsi"/>
+          <w:b/>
+        </w:rPr>
+        <w:t>q</w:t>
+      </w:r>
+      <w:r>
+        <w:rPr>
+          <w:rFonts w:cstheme="minorHAnsi"/>
+        </w:rPr>
+        <w:t xml:space="preserve">, because q must be true in order to make </w:t>
+      </w:r>
+      <w:r>
+        <w:rPr>
+          <w:rFonts w:cstheme="minorHAnsi"/>
+          <w:b/>
+        </w:rPr>
+        <w:t>p</w:t>
+      </w:r>
+      <w:r>
+        <w:rPr>
+          <w:rFonts w:ascii="Cambria Math" w:hAnsi="Cambria Math" w:cs="Cambria Math"/>
+          <w:b/>
+        </w:rPr>
+        <w:t>^</w:t>
+      </w:r>
+      <w:r>
+        <w:rPr>
+          <w:rFonts w:cstheme="minorHAnsi"/>
+          <w:b/>
+        </w:rPr>
+        <w:t xml:space="preserve">q </w:t>
+      </w:r>
+      <w:r>
+        <w:rPr>
+          <w:rFonts w:cstheme="minorHAnsi"/>
+        </w:rPr>
+        <w:t>true. If not q, then not p (by modus tollens).</w:t>
+      </w:r>
+    </w:p>
+    <w:p>
+      <w:r>
+        <w:rPr>
+          <w:rFonts w:cstheme="minorHAnsi"/>
+        </w:rPr>
+        <w:t xml:space="preserve">Finding the pair of rules </w:t>
+      </w:r>
+      <w:r>
+        <w:rPr>
+          <w:rFonts w:cstheme="minorHAnsi"/>
+          <w:b/>
+        </w:rPr>
+        <w:t>q</w:t>
+      </w:r>
+      <w:r>
+        <w:rPr>
+          <w:rFonts w:ascii="Cambria Math" w:hAnsi="Cambria Math" w:cs="Cambria Math"/>
+          <w:b/>
+        </w:rPr>
+        <w:t>⇒</w:t>
+      </w:r>
+      <w:r>
+        <w:rPr>
+          <w:rFonts w:cstheme="minorHAnsi"/>
+          <w:b/>
+        </w:rPr>
+        <w:t xml:space="preserve">p </w:t>
+      </w:r>
+      <w:r>
+        <w:rPr>
+          <w:rFonts w:cstheme="minorHAnsi"/>
+        </w:rPr>
+        <w:t>and</w:t>
+      </w:r>
+      <w:r>
+        <w:rPr>
+          <w:rFonts w:cstheme="minorHAnsi"/>
+          <w:b/>
+        </w:rPr>
+        <w:t xml:space="preserve"> p</w:t>
+      </w:r>
+      <w:r>
+        <w:rPr>
+          <w:rFonts w:ascii="Cambria Math" w:hAnsi="Cambria Math" w:cs="Cambria Math"/>
+          <w:b/>
+        </w:rPr>
+        <w:t>⇒</w:t>
+      </w:r>
+      <w:r>
+        <w:rPr>
+          <w:rFonts w:cstheme="minorHAnsi"/>
+          <w:b/>
+        </w:rPr>
+        <w:t xml:space="preserve">q </w:t>
+      </w:r>
+      <w:r>
+        <w:rPr>
+          <w:rFonts w:cstheme="minorHAnsi"/>
+        </w:rPr>
+        <w:t xml:space="preserve">should produce the biconditional rule </w:t>
+      </w:r>
+      <w:r>
+        <w:rPr>
+          <w:rFonts w:cstheme="minorHAnsi"/>
+          <w:b/>
+        </w:rPr>
+        <w:t>p↔q</w:t>
+      </w:r>
+      <w:r>
+        <w:rPr>
+          <w:rFonts w:cstheme="minorHAnsi"/>
+        </w:rPr>
+        <w:t xml:space="preserve"> (p if and only if q), as they are logically equivalent. It is also equivalent to “both or neither”, “(not p or q) and (not q or p)”, and “(p and q) or (not p and not q)”.</w:t>
+      </w:r>
     </w:p>
     <w:sectPr>
       <w:pgSz w:w="12240" w:h="15840"/>
@@ -1156,8 +2851,124 @@
       </w:rPr>
     </w:lvl>
   </w:abstractNum>
+  <w:abstractNum w:abstractNumId="1" w15:restartNumberingAfterBreak="0">
+    <w:nsid w:val="52874FF9"/>
+    <w:multiLevelType w:val="hybridMultilevel"/>
+    <w:tmpl w:val="7CC40370"/>
+    <w:lvl w:ilvl="0" w:tplc="04090001">
+      <w:start w:val="1"/>
+      <w:numFmt w:val="bullet"/>
+      <w:lvlText w:val=""/>
+      <w:lvlJc w:val="left"/>
+      <w:pPr>
+        <w:ind w:left="720" w:hanging="360"/>
+      </w:pPr>
+      <w:rPr>
+        <w:rFonts w:ascii="Symbol" w:hAnsi="Symbol" w:hint="default"/>
+      </w:rPr>
+    </w:lvl>
+    <w:lvl w:ilvl="1" w:tplc="04090003" w:tentative="1">
+      <w:start w:val="1"/>
+      <w:numFmt w:val="bullet"/>
+      <w:lvlText w:val="o"/>
+      <w:lvlJc w:val="left"/>
+      <w:pPr>
+        <w:ind w:left="1440" w:hanging="360"/>
+      </w:pPr>
+      <w:rPr>
+        <w:rFonts w:ascii="Courier New" w:hAnsi="Courier New" w:cs="Courier New" w:hint="default"/>
+      </w:rPr>
+    </w:lvl>
+    <w:lvl w:ilvl="2" w:tplc="04090005" w:tentative="1">
+      <w:start w:val="1"/>
+      <w:numFmt w:val="bullet"/>
+      <w:lvlText w:val=""/>
+      <w:lvlJc w:val="left"/>
+      <w:pPr>
+        <w:ind w:left="2160" w:hanging="360"/>
+      </w:pPr>
+      <w:rPr>
+        <w:rFonts w:ascii="Wingdings" w:hAnsi="Wingdings" w:hint="default"/>
+      </w:rPr>
+    </w:lvl>
+    <w:lvl w:ilvl="3" w:tplc="04090001" w:tentative="1">
+      <w:start w:val="1"/>
+      <w:numFmt w:val="bullet"/>
+      <w:lvlText w:val=""/>
+      <w:lvlJc w:val="left"/>
+      <w:pPr>
+        <w:ind w:left="2880" w:hanging="360"/>
+      </w:pPr>
+      <w:rPr>
+        <w:rFonts w:ascii="Symbol" w:hAnsi="Symbol" w:hint="default"/>
+      </w:rPr>
+    </w:lvl>
+    <w:lvl w:ilvl="4" w:tplc="04090003" w:tentative="1">
+      <w:start w:val="1"/>
+      <w:numFmt w:val="bullet"/>
+      <w:lvlText w:val="o"/>
+      <w:lvlJc w:val="left"/>
+      <w:pPr>
+        <w:ind w:left="3600" w:hanging="360"/>
+      </w:pPr>
+      <w:rPr>
+        <w:rFonts w:ascii="Courier New" w:hAnsi="Courier New" w:cs="Courier New" w:hint="default"/>
+      </w:rPr>
+    </w:lvl>
+    <w:lvl w:ilvl="5" w:tplc="04090005" w:tentative="1">
+      <w:start w:val="1"/>
+      <w:numFmt w:val="bullet"/>
+      <w:lvlText w:val=""/>
+      <w:lvlJc w:val="left"/>
+      <w:pPr>
+        <w:ind w:left="4320" w:hanging="360"/>
+      </w:pPr>
+      <w:rPr>
+        <w:rFonts w:ascii="Wingdings" w:hAnsi="Wingdings" w:hint="default"/>
+      </w:rPr>
+    </w:lvl>
+    <w:lvl w:ilvl="6" w:tplc="04090001" w:tentative="1">
+      <w:start w:val="1"/>
+      <w:numFmt w:val="bullet"/>
+      <w:lvlText w:val=""/>
+      <w:lvlJc w:val="left"/>
+      <w:pPr>
+        <w:ind w:left="5040" w:hanging="360"/>
+      </w:pPr>
+      <w:rPr>
+        <w:rFonts w:ascii="Symbol" w:hAnsi="Symbol" w:hint="default"/>
+      </w:rPr>
+    </w:lvl>
+    <w:lvl w:ilvl="7" w:tplc="04090003" w:tentative="1">
+      <w:start w:val="1"/>
+      <w:numFmt w:val="bullet"/>
+      <w:lvlText w:val="o"/>
+      <w:lvlJc w:val="left"/>
+      <w:pPr>
+        <w:ind w:left="5760" w:hanging="360"/>
+      </w:pPr>
+      <w:rPr>
+        <w:rFonts w:ascii="Courier New" w:hAnsi="Courier New" w:cs="Courier New" w:hint="default"/>
+      </w:rPr>
+    </w:lvl>
+    <w:lvl w:ilvl="8" w:tplc="04090005" w:tentative="1">
+      <w:start w:val="1"/>
+      <w:numFmt w:val="bullet"/>
+      <w:lvlText w:val=""/>
+      <w:lvlJc w:val="left"/>
+      <w:pPr>
+        <w:ind w:left="6480" w:hanging="360"/>
+      </w:pPr>
+      <w:rPr>
+        <w:rFonts w:ascii="Wingdings" w:hAnsi="Wingdings" w:hint="default"/>
+      </w:rPr>
+    </w:lvl>
+  </w:abstractNum>
   <w:num w:numId="1">
     <w:abstractNumId w:val="0"/>
+  </w:num>
+  <w:num w:numId="2">
+    <w:abstractNumId w:val="1"/>
   </w:num>
 </w:numbering>
 </file>
@@ -1577,6 +3388,28 @@
       <w:szCs w:val="32"/>
     </w:rPr>
   </w:style>
+  <w:style w:type="paragraph" w:styleId="Heading2">
+    <w:name w:val="heading 2"/>
+    <w:basedOn w:val="Normal"/>
+    <w:next w:val="Normal"/>
+    <w:link w:val="Heading2Char"/>
+    <w:uiPriority w:val="9"/>
+    <w:unhideWhenUsed/>
+    <w:qFormat/>
+    <w:rsid w:val="0077674B"/>
+    <w:pPr>
+      <w:keepNext/>
+      <w:keepLines/>
+      <w:spacing w:before="40" w:after="0"/>
+      <w:outlineLvl w:val="1"/>
+    </w:pPr>
+    <w:rPr>
+      <w:rFonts w:asciiTheme="majorHAnsi" w:eastAsiaTheme="majorEastAsia" w:hAnsiTheme="majorHAnsi" w:cstheme="majorBidi"/>
+      <w:color w:val="2E74B5" w:themeColor="accent1" w:themeShade="BF"/>
+      <w:sz w:val="26"/>
+      <w:szCs w:val="26"/>
+    </w:rPr>
+  </w:style>
   <w:style w:type="character" w:default="1" w:styleId="DefaultParagraphFont">
     <w:name w:val="Default Paragraph Font"/>
     <w:uiPriority w:val="1"/>
@@ -1650,6 +3483,19 @@
       <w:ind w:left="720"/>
       <w:contextualSpacing/>
     </w:pPr>
+  </w:style>
+  <w:style w:type="character" w:customStyle="1" w:styleId="Heading2Char">
+    <w:name w:val="Heading 2 Char"/>
+    <w:basedOn w:val="DefaultParagraphFont"/>
+    <w:link w:val="Heading2"/>
+    <w:uiPriority w:val="9"/>
+    <w:rsid w:val="0077674B"/>
+    <w:rPr>
+      <w:rFonts w:asciiTheme="majorHAnsi" w:eastAsiaTheme="majorEastAsia" w:hAnsiTheme="majorHAnsi" w:cstheme="majorBidi"/>
+      <w:color w:val="2E74B5" w:themeColor="accent1" w:themeShade="BF"/>
+      <w:sz w:val="26"/>
+      <w:szCs w:val="26"/>
+    </w:rPr>
   </w:style>
 </w:styles>
 </file>

</xml_diff>